<commit_message>
openai API update amendments
</commit_message>
<xml_diff>
--- a/colloquial_sql/assets/diagram.docx
+++ b/colloquial_sql/assets/diagram.docx
@@ -3,6 +3,300 @@
 <w:document xmlns:wpc="http://schemas.microsoft.com/office/word/2010/wordprocessingCanvas" xmlns:cx="http://schemas.microsoft.com/office/drawing/2014/chartex" xmlns:cx1="http://schemas.microsoft.com/office/drawing/2015/9/8/chartex" xmlns:cx2="http://schemas.microsoft.com/office/drawing/2015/10/21/chartex" xmlns:cx3="http://schemas.microsoft.com/office/drawing/2016/5/9/chartex" xmlns:cx4="http://schemas.microsoft.com/office/drawing/2016/5/10/chartex" xmlns:cx5="http://schemas.microsoft.com/office/drawing/2016/5/11/chartex" xmlns:cx6="http://schemas.microsoft.com/office/drawing/2016/5/12/chartex" xmlns:cx7="http://schemas.microsoft.com/office/drawing/2016/5/13/chartex" xmlns:cx8="http://schemas.microsoft.com/office/drawing/2016/5/14/chartex" xmlns:mc="http://schemas.openxmlformats.org/markup-compatibility/2006" xmlns:aink="http://schemas.microsoft.com/office/drawing/2016/ink" xmlns:am3d="http://schemas.microsoft.com/office/drawing/2017/model3d" xmlns:o="urn:schemas-microsoft-com:office:office" xmlns:oel="http://schemas.microsoft.com/office/2019/extlst" xmlns:r="http://schemas.openxmlformats.org/officeDocument/2006/relationships" xmlns:m="http://schemas.openxmlformats.org/officeDocument/2006/math" xmlns:v="urn:schemas-microsoft-com:vml" xmlns:wp14="http://schemas.microsoft.com/office/word/2010/wordprocessingDrawing" xmlns:wp="http://schemas.openxmlformats.org/drawingml/2006/wordprocessingDrawing" xmlns:w10="urn:schemas-microsoft-com:office:word" xmlns:w="http://schemas.openxmlformats.org/wordprocessingml/2006/main" xmlns:w14="http://schemas.microsoft.com/office/word/2010/wordml" xmlns:w15="http://schemas.microsoft.com/office/word/2012/wordml" xmlns:w16cex="http://schemas.microsoft.com/office/word/2018/wordml/cex" xmlns:w16cid="http://schemas.microsoft.com/office/word/2016/wordml/cid" xmlns:w16="http://schemas.microsoft.com/office/word/2018/wordml" xmlns:w16sdtdh="http://schemas.microsoft.com/office/word/2020/wordml/sdtdatahash" xmlns:w16se="http://schemas.microsoft.com/office/word/2015/wordml/symex" xmlns:wpg="http://schemas.microsoft.com/office/word/2010/wordprocessingGroup" xmlns:wpi="http://schemas.microsoft.com/office/word/2010/wordprocessingInk" xmlns:wne="http://schemas.microsoft.com/office/word/2006/wordml" xmlns:wps="http://schemas.microsoft.com/office/word/2010/wordprocessingShape" mc:Ignorable="w14 w15 w16se w16cid w16 w16cex w16sdtdh wp14">
   <w:body>
     <w:p>
+      <w:r>
+        <w:rPr>
+          <w:noProof/>
+        </w:rPr>
+        <mc:AlternateContent>
+          <mc:Choice Requires="wps">
+            <w:drawing>
+              <wp:anchor distT="0" distB="0" distL="114300" distR="114300" simplePos="0" relativeHeight="251671552" behindDoc="0" locked="0" layoutInCell="1" allowOverlap="1" wp14:anchorId="2EF9020F" wp14:editId="5D7DF88C">
+                <wp:simplePos x="0" y="0"/>
+                <wp:positionH relativeFrom="column">
+                  <wp:posOffset>3044858</wp:posOffset>
+                </wp:positionH>
+                <wp:positionV relativeFrom="paragraph">
+                  <wp:posOffset>2353820</wp:posOffset>
+                </wp:positionV>
+                <wp:extent cx="433246" cy="1841107"/>
+                <wp:effectExtent l="0" t="25400" r="36830" b="13335"/>
+                <wp:wrapNone/>
+                <wp:docPr id="360406764" name="Straight Arrow Connector 7"/>
+                <wp:cNvGraphicFramePr/>
+                <a:graphic xmlns:a="http://schemas.openxmlformats.org/drawingml/2006/main">
+                  <a:graphicData uri="http://schemas.microsoft.com/office/word/2010/wordprocessingShape">
+                    <wps:wsp>
+                      <wps:cNvCnPr/>
+                      <wps:spPr>
+                        <a:xfrm flipV="1">
+                          <a:off x="0" y="0"/>
+                          <a:ext cx="433246" cy="1841107"/>
+                        </a:xfrm>
+                        <a:prstGeom prst="straightConnector1">
+                          <a:avLst/>
+                        </a:prstGeom>
+                        <a:ln>
+                          <a:tailEnd type="triangle"/>
+                        </a:ln>
+                      </wps:spPr>
+                      <wps:style>
+                        <a:lnRef idx="1">
+                          <a:schemeClr val="accent1"/>
+                        </a:lnRef>
+                        <a:fillRef idx="0">
+                          <a:schemeClr val="accent1"/>
+                        </a:fillRef>
+                        <a:effectRef idx="0">
+                          <a:schemeClr val="accent1"/>
+                        </a:effectRef>
+                        <a:fontRef idx="minor">
+                          <a:schemeClr val="tx1"/>
+                        </a:fontRef>
+                      </wps:style>
+                      <wps:bodyPr/>
+                    </wps:wsp>
+                  </a:graphicData>
+                </a:graphic>
+                <wp14:sizeRelH relativeFrom="margin">
+                  <wp14:pctWidth>0</wp14:pctWidth>
+                </wp14:sizeRelH>
+                <wp14:sizeRelV relativeFrom="margin">
+                  <wp14:pctHeight>0</wp14:pctHeight>
+                </wp14:sizeRelV>
+              </wp:anchor>
+            </w:drawing>
+          </mc:Choice>
+          <mc:Fallback>
+            <w:pict>
+              <v:shapetype w14:anchorId="236220C4" id="_x0000_t32" coordsize="21600,21600" o:spt="32" o:oned="t" path="m,l21600,21600e" filled="f">
+                <v:path arrowok="t" fillok="f" o:connecttype="none"/>
+                <o:lock v:ext="edit" shapetype="t"/>
+              </v:shapetype>
+              <v:shape id="Straight Arrow Connector 7" o:spid="_x0000_s1026" type="#_x0000_t32" style="position:absolute;margin-left:239.75pt;margin-top:185.35pt;width:34.1pt;height:144.95pt;flip:y;z-index:251671552;visibility:visible;mso-wrap-style:square;mso-width-percent:0;mso-height-percent:0;mso-wrap-distance-left:9pt;mso-wrap-distance-top:0;mso-wrap-distance-right:9pt;mso-wrap-distance-bottom:0;mso-position-horizontal:absolute;mso-position-horizontal-relative:text;mso-position-vertical:absolute;mso-position-vertical-relative:text;mso-width-percent:0;mso-height-percent:0;mso-width-relative:margin;mso-height-relative:margin" o:gfxdata="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" strokecolor="#4472c4 [3204]" strokeweight=".5pt">
+                <v:stroke endarrow="block" joinstyle="miter"/>
+              </v:shape>
+            </w:pict>
+          </mc:Fallback>
+        </mc:AlternateContent>
+      </w:r>
+      <w:r>
+        <w:rPr>
+          <w:noProof/>
+        </w:rPr>
+        <mc:AlternateContent>
+          <mc:Choice Requires="wps">
+            <w:drawing>
+              <wp:anchor distT="0" distB="0" distL="114300" distR="114300" simplePos="0" relativeHeight="251659264" behindDoc="0" locked="0" layoutInCell="1" allowOverlap="1" wp14:anchorId="224ECC0E" wp14:editId="51261818">
+                <wp:simplePos x="0" y="0"/>
+                <wp:positionH relativeFrom="column">
+                  <wp:posOffset>2478837</wp:posOffset>
+                </wp:positionH>
+                <wp:positionV relativeFrom="paragraph">
+                  <wp:posOffset>4194299</wp:posOffset>
+                </wp:positionV>
+                <wp:extent cx="1131217" cy="423578"/>
+                <wp:effectExtent l="0" t="0" r="12065" b="8255"/>
+                <wp:wrapNone/>
+                <wp:docPr id="1919646260" name="Rectangle 1"/>
+                <wp:cNvGraphicFramePr/>
+                <a:graphic xmlns:a="http://schemas.openxmlformats.org/drawingml/2006/main">
+                  <a:graphicData uri="http://schemas.microsoft.com/office/word/2010/wordprocessingShape">
+                    <wps:wsp>
+                      <wps:cNvSpPr/>
+                      <wps:spPr>
+                        <a:xfrm>
+                          <a:off x="0" y="0"/>
+                          <a:ext cx="1131217" cy="423578"/>
+                        </a:xfrm>
+                        <a:prstGeom prst="rect">
+                          <a:avLst/>
+                        </a:prstGeom>
+                        <a:solidFill>
+                          <a:schemeClr val="accent6">
+                            <a:lumMod val="60000"/>
+                            <a:lumOff val="40000"/>
+                          </a:schemeClr>
+                        </a:solidFill>
+                      </wps:spPr>
+                      <wps:style>
+                        <a:lnRef idx="2">
+                          <a:schemeClr val="accent1">
+                            <a:shade val="15000"/>
+                          </a:schemeClr>
+                        </a:lnRef>
+                        <a:fillRef idx="1">
+                          <a:schemeClr val="accent1"/>
+                        </a:fillRef>
+                        <a:effectRef idx="0">
+                          <a:schemeClr val="accent1"/>
+                        </a:effectRef>
+                        <a:fontRef idx="minor">
+                          <a:schemeClr val="lt1"/>
+                        </a:fontRef>
+                      </wps:style>
+                      <wps:txbx>
+                        <w:txbxContent>
+                          <w:p>
+                            <w:pPr>
+                              <w:jc w:val="center"/>
+                              <w:rPr>
+                                <w:color w:val="000000" w:themeColor="text1"/>
+                              </w:rPr>
+                            </w:pPr>
+                            <w:r>
+                              <w:rPr>
+                                <w:color w:val="000000" w:themeColor="text1"/>
+                              </w:rPr>
+                              <w:t>Database</w:t>
+                            </w:r>
+                          </w:p>
+                          <w:p>
+                            <w:pPr>
+                              <w:jc w:val="center"/>
+                            </w:pPr>
+                          </w:p>
+                        </w:txbxContent>
+                      </wps:txbx>
+                      <wps:bodyPr rot="0" spcFirstLastPara="0" vertOverflow="overflow" horzOverflow="overflow" vert="horz" wrap="square" lIns="91440" tIns="45720" rIns="91440" bIns="45720" numCol="1" spcCol="0" rtlCol="0" fromWordArt="0" anchor="ctr" anchorCtr="0" forceAA="0" compatLnSpc="1">
+                        <a:prstTxWarp prst="textNoShape">
+                          <a:avLst/>
+                        </a:prstTxWarp>
+                        <a:noAutofit/>
+                      </wps:bodyPr>
+                    </wps:wsp>
+                  </a:graphicData>
+                </a:graphic>
+                <wp14:sizeRelH relativeFrom="margin">
+                  <wp14:pctWidth>0</wp14:pctWidth>
+                </wp14:sizeRelH>
+                <wp14:sizeRelV relativeFrom="margin">
+                  <wp14:pctHeight>0</wp14:pctHeight>
+                </wp14:sizeRelV>
+              </wp:anchor>
+            </w:drawing>
+          </mc:Choice>
+          <mc:Fallback>
+            <w:pict>
+              <v:rect w14:anchorId="224ECC0E" id="Rectangle 1" o:spid="_x0000_s1026" style="position:absolute;margin-left:195.2pt;margin-top:330.25pt;width:89.05pt;height:33.35pt;z-index:251659264;visibility:visible;mso-wrap-style:square;mso-width-percent:0;mso-height-percent:0;mso-wrap-distance-left:9pt;mso-wrap-distance-top:0;mso-wrap-distance-right:9pt;mso-wrap-distance-bottom:0;mso-position-horizontal:absolute;mso-position-horizontal-relative:text;mso-position-vertical:absolute;mso-position-vertical-relative:text;mso-width-percent:0;mso-height-percent:0;mso-width-relative:margin;mso-height-relative:margin;v-text-anchor:middle" o:gfxdata="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" fillcolor="#a8d08d [1945]" strokecolor="#09101d [484]" strokeweight="1pt">
+                <v:textbox>
+                  <w:txbxContent>
+                    <w:p>
+                      <w:pPr>
+                        <w:jc w:val="center"/>
+                        <w:rPr>
+                          <w:color w:val="000000" w:themeColor="text1"/>
+                        </w:rPr>
+                      </w:pPr>
+                      <w:r>
+                        <w:rPr>
+                          <w:color w:val="000000" w:themeColor="text1"/>
+                        </w:rPr>
+                        <w:t>Database</w:t>
+                      </w:r>
+                    </w:p>
+                    <w:p>
+                      <w:pPr>
+                        <w:jc w:val="center"/>
+                      </w:pPr>
+                    </w:p>
+                  </w:txbxContent>
+                </v:textbox>
+              </v:rect>
+            </w:pict>
+          </mc:Fallback>
+        </mc:AlternateContent>
+      </w:r>
+      <w:r>
+        <w:rPr>
+          <w:noProof/>
+        </w:rPr>
+        <mc:AlternateContent>
+          <mc:Choice Requires="wps">
+            <w:drawing>
+              <wp:anchor distT="0" distB="0" distL="114300" distR="114300" simplePos="0" relativeHeight="251672576" behindDoc="0" locked="0" layoutInCell="1" allowOverlap="1" wp14:anchorId="014A83A0" wp14:editId="53296F12">
+                <wp:simplePos x="0" y="0"/>
+                <wp:positionH relativeFrom="column">
+                  <wp:posOffset>-263034</wp:posOffset>
+                </wp:positionH>
+                <wp:positionV relativeFrom="paragraph">
+                  <wp:posOffset>790745</wp:posOffset>
+                </wp:positionV>
+                <wp:extent cx="2158739" cy="414779"/>
+                <wp:effectExtent l="0" t="0" r="0" b="0"/>
+                <wp:wrapSquare wrapText="bothSides"/>
+                <wp:docPr id="1680084533" name="Text Box 8"/>
+                <wp:cNvGraphicFramePr/>
+                <a:graphic xmlns:a="http://schemas.openxmlformats.org/drawingml/2006/main">
+                  <a:graphicData uri="http://schemas.microsoft.com/office/word/2010/wordprocessingShape">
+                    <wps:wsp>
+                      <wps:cNvSpPr txBox="1"/>
+                      <wps:spPr>
+                        <a:xfrm>
+                          <a:off x="0" y="0"/>
+                          <a:ext cx="2158739" cy="414779"/>
+                        </a:xfrm>
+                        <a:prstGeom prst="rect">
+                          <a:avLst/>
+                        </a:prstGeom>
+                        <a:noFill/>
+                        <a:ln w="6350">
+                          <a:noFill/>
+                        </a:ln>
+                      </wps:spPr>
+                      <wps:txbx>
+                        <w:txbxContent>
+                          <w:p>
+                            <w:pPr>
+                              <w:jc w:val="center"/>
+                            </w:pPr>
+                            <w:r>
+                              <w:t>“what is john doe’s email?”</w:t>
+                            </w:r>
+                          </w:p>
+                          <w:p/>
+                        </w:txbxContent>
+                      </wps:txbx>
+                      <wps:bodyPr rot="0" spcFirstLastPara="0" vertOverflow="overflow" horzOverflow="overflow" vert="horz" wrap="square" lIns="91440" tIns="45720" rIns="91440" bIns="45720" numCol="1" spcCol="0" rtlCol="0" fromWordArt="0" anchor="t" anchorCtr="0" forceAA="0" compatLnSpc="1">
+                        <a:prstTxWarp prst="textNoShape">
+                          <a:avLst/>
+                        </a:prstTxWarp>
+                        <a:noAutofit/>
+                      </wps:bodyPr>
+                    </wps:wsp>
+                  </a:graphicData>
+                </a:graphic>
+                <wp14:sizeRelH relativeFrom="margin">
+                  <wp14:pctWidth>0</wp14:pctWidth>
+                </wp14:sizeRelH>
+              </wp:anchor>
+            </w:drawing>
+          </mc:Choice>
+          <mc:Fallback>
+            <w:pict>
+              <v:shapetype w14:anchorId="014A83A0" id="_x0000_t202" coordsize="21600,21600" o:spt="202" path="m,l,21600r21600,l21600,xe">
+                <v:stroke joinstyle="miter"/>
+                <v:path gradientshapeok="t" o:connecttype="rect"/>
+              </v:shapetype>
+              <v:shape id="Text Box 8" o:spid="_x0000_s1027" type="#_x0000_t202" style="position:absolute;margin-left:-20.7pt;margin-top:62.25pt;width:170pt;height:32.65pt;z-index:251672576;visibility:visible;mso-wrap-style:square;mso-width-percent:0;mso-wrap-distance-left:9pt;mso-wrap-distance-top:0;mso-wrap-distance-right:9pt;mso-wrap-distance-bottom:0;mso-position-horizontal:absolute;mso-position-horizontal-relative:text;mso-position-vertical:absolute;mso-position-vertical-relative:text;mso-width-percent:0;mso-width-relative:margin;v-text-anchor:top" o:gfxdata="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" filled="f" stroked="f" strokeweight=".5pt">
+                <v:textbox>
+                  <w:txbxContent>
+                    <w:p>
+                      <w:pPr>
+                        <w:jc w:val="center"/>
+                      </w:pPr>
+                      <w:r>
+                        <w:t>“what is john doe’s email?”</w:t>
+                      </w:r>
+                    </w:p>
+                    <w:p/>
+                  </w:txbxContent>
+                </v:textbox>
+                <w10:wrap type="square"/>
+              </v:shape>
+            </w:pict>
+          </mc:Fallback>
+        </mc:AlternateContent>
+      </w:r>
       <w:r>
         <w:rPr>
           <w:noProof/>
@@ -68,11 +362,7 @@
           </mc:Choice>
           <mc:Fallback>
             <w:pict>
-              <v:shapetype w14:anchorId="01C57F40" id="_x0000_t32" coordsize="21600,21600" o:spt="32" o:oned="t" path="m,l21600,21600e" filled="f">
-                <v:path arrowok="t" fillok="f" o:connecttype="none"/>
-                <o:lock v:ext="edit" shapetype="t"/>
-              </v:shapetype>
-              <v:shape id="Straight Arrow Connector 6" o:spid="_x0000_s1026" type="#_x0000_t32" style="position:absolute;margin-left:350.35pt;margin-top:196.7pt;width:82.85pt;height:117.8pt;flip:x y;z-index:251670528;visibility:visible;mso-wrap-style:square;mso-width-percent:0;mso-height-percent:0;mso-wrap-distance-left:9pt;mso-wrap-distance-top:0;mso-wrap-distance-right:9pt;mso-wrap-distance-bottom:0;mso-position-horizontal:absolute;mso-position-horizontal-relative:text;mso-position-vertical:absolute;mso-position-vertical-relative:text;mso-width-percent:0;mso-height-percent:0;mso-width-relative:margin;mso-height-relative:margin" o:gfxdata="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" strokecolor="#4472c4 [3204]" strokeweight=".5pt">
+              <v:shape w14:anchorId="4D15A274" id="Straight Arrow Connector 6" o:spid="_x0000_s1026" type="#_x0000_t32" style="position:absolute;margin-left:350.35pt;margin-top:196.7pt;width:82.85pt;height:117.8pt;flip:x y;z-index:251670528;visibility:visible;mso-wrap-style:square;mso-width-percent:0;mso-height-percent:0;mso-wrap-distance-left:9pt;mso-wrap-distance-top:0;mso-wrap-distance-right:9pt;mso-wrap-distance-bottom:0;mso-position-horizontal:absolute;mso-position-horizontal-relative:text;mso-position-vertical:absolute;mso-position-vertical-relative:text;mso-width-percent:0;mso-height-percent:0;mso-width-relative:margin;mso-height-relative:margin" o:gfxdata="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" strokecolor="#4472c4 [3204]" strokeweight=".5pt">
                 <v:stroke endarrow="block" joinstyle="miter"/>
               </v:shape>
             </w:pict>
@@ -86,7 +376,7 @@
         <mc:AlternateContent>
           <mc:Choice Requires="wps">
             <w:drawing>
-              <wp:anchor distT="0" distB="0" distL="114300" distR="114300" simplePos="0" relativeHeight="251664384" behindDoc="0" locked="0" layoutInCell="1" allowOverlap="1" wp14:anchorId="0F60C3E4" wp14:editId="512AE244">
+              <wp:anchor distT="0" distB="0" distL="114300" distR="114300" simplePos="0" relativeHeight="251664384" behindDoc="0" locked="0" layoutInCell="1" allowOverlap="1" wp14:anchorId="0F60C3E4" wp14:editId="75857EF6">
                 <wp:simplePos x="0" y="0"/>
                 <wp:positionH relativeFrom="column">
                   <wp:posOffset>3214539</wp:posOffset>
@@ -205,7 +495,7 @@
           </mc:Choice>
           <mc:Fallback>
             <w:pict>
-              <v:oval w14:anchorId="0F60C3E4" id="Oval 2" o:spid="_x0000_s1026" style="position:absolute;margin-left:253.1pt;margin-top:70.5pt;width:133.6pt;height:131.4pt;z-index:251664384;visibility:visible;mso-wrap-style:square;mso-width-percent:0;mso-height-percent:0;mso-wrap-distance-left:9pt;mso-wrap-distance-top:0;mso-wrap-distance-right:9pt;mso-wrap-distance-bottom:0;mso-position-horizontal:absolute;mso-position-horizontal-relative:text;mso-position-vertical:absolute;mso-position-vertical-relative:text;mso-width-percent:0;mso-height-percent:0;mso-width-relative:margin;mso-height-relative:margin;v-text-anchor:middle" o:gfxdata="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" fillcolor="#e1c5e3" strokecolor="#09101d [484]" strokeweight="1pt">
+              <v:oval w14:anchorId="0F60C3E4" id="Oval 2" o:spid="_x0000_s1028" style="position:absolute;margin-left:253.1pt;margin-top:70.5pt;width:133.6pt;height:131.4pt;z-index:251664384;visibility:visible;mso-wrap-style:square;mso-width-percent:0;mso-height-percent:0;mso-wrap-distance-left:9pt;mso-wrap-distance-top:0;mso-wrap-distance-right:9pt;mso-wrap-distance-bottom:0;mso-position-horizontal:absolute;mso-position-horizontal-relative:text;mso-position-vertical:absolute;mso-position-vertical-relative:text;mso-width-percent:0;mso-height-percent:0;mso-width-relative:margin;mso-height-relative:margin;v-text-anchor:middle" o:gfxdata="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" fillcolor="#e1c5e3" strokecolor="#09101d [484]" strokeweight="1pt">
                 <v:stroke joinstyle="miter"/>
                 <v:textbox>
                   <w:txbxContent>
@@ -273,194 +563,7 @@
         <mc:AlternateContent>
           <mc:Choice Requires="wps">
             <w:drawing>
-              <wp:anchor distT="0" distB="0" distL="114300" distR="114300" simplePos="0" relativeHeight="251671552" behindDoc="0" locked="0" layoutInCell="1" allowOverlap="1" wp14:anchorId="2EF9020F" wp14:editId="52DFDB26">
-                <wp:simplePos x="0" y="0"/>
-                <wp:positionH relativeFrom="column">
-                  <wp:posOffset>2479249</wp:posOffset>
-                </wp:positionH>
-                <wp:positionV relativeFrom="paragraph">
-                  <wp:posOffset>2356701</wp:posOffset>
-                </wp:positionV>
-                <wp:extent cx="999058" cy="1724706"/>
-                <wp:effectExtent l="0" t="25400" r="42545" b="15240"/>
-                <wp:wrapNone/>
-                <wp:docPr id="360406764" name="Straight Arrow Connector 7"/>
-                <wp:cNvGraphicFramePr/>
-                <a:graphic xmlns:a="http://schemas.openxmlformats.org/drawingml/2006/main">
-                  <a:graphicData uri="http://schemas.microsoft.com/office/word/2010/wordprocessingShape">
-                    <wps:wsp>
-                      <wps:cNvCnPr/>
-                      <wps:spPr>
-                        <a:xfrm flipV="1">
-                          <a:off x="0" y="0"/>
-                          <a:ext cx="999058" cy="1724706"/>
-                        </a:xfrm>
-                        <a:prstGeom prst="straightConnector1">
-                          <a:avLst/>
-                        </a:prstGeom>
-                        <a:ln>
-                          <a:tailEnd type="triangle"/>
-                        </a:ln>
-                      </wps:spPr>
-                      <wps:style>
-                        <a:lnRef idx="1">
-                          <a:schemeClr val="accent1"/>
-                        </a:lnRef>
-                        <a:fillRef idx="0">
-                          <a:schemeClr val="accent1"/>
-                        </a:fillRef>
-                        <a:effectRef idx="0">
-                          <a:schemeClr val="accent1"/>
-                        </a:effectRef>
-                        <a:fontRef idx="minor">
-                          <a:schemeClr val="tx1"/>
-                        </a:fontRef>
-                      </wps:style>
-                      <wps:bodyPr/>
-                    </wps:wsp>
-                  </a:graphicData>
-                </a:graphic>
-                <wp14:sizeRelH relativeFrom="margin">
-                  <wp14:pctWidth>0</wp14:pctWidth>
-                </wp14:sizeRelH>
-                <wp14:sizeRelV relativeFrom="margin">
-                  <wp14:pctHeight>0</wp14:pctHeight>
-                </wp14:sizeRelV>
-              </wp:anchor>
-            </w:drawing>
-          </mc:Choice>
-          <mc:Fallback>
-            <w:pict>
-              <v:shape w14:anchorId="1F8493E3" id="Straight Arrow Connector 7" o:spid="_x0000_s1026" type="#_x0000_t32" style="position:absolute;margin-left:195.2pt;margin-top:185.55pt;width:78.65pt;height:135.8pt;flip:y;z-index:251671552;visibility:visible;mso-wrap-style:square;mso-width-percent:0;mso-height-percent:0;mso-wrap-distance-left:9pt;mso-wrap-distance-top:0;mso-wrap-distance-right:9pt;mso-wrap-distance-bottom:0;mso-position-horizontal:absolute;mso-position-horizontal-relative:text;mso-position-vertical:absolute;mso-position-vertical-relative:text;mso-width-percent:0;mso-height-percent:0;mso-width-relative:margin;mso-height-relative:margin" o:gfxdata="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" strokecolor="#4472c4 [3204]" strokeweight=".5pt">
-                <v:stroke endarrow="block" joinstyle="miter"/>
-              </v:shape>
-            </w:pict>
-          </mc:Fallback>
-        </mc:AlternateContent>
-      </w:r>
-      <w:r>
-        <w:rPr>
-          <w:noProof/>
-        </w:rPr>
-        <mc:AlternateContent>
-          <mc:Choice Requires="wps">
-            <w:drawing>
-              <wp:anchor distT="0" distB="0" distL="114300" distR="114300" simplePos="0" relativeHeight="251659264" behindDoc="0" locked="0" layoutInCell="1" allowOverlap="1" wp14:anchorId="224ECC0E" wp14:editId="5378B13A">
-                <wp:simplePos x="0" y="0"/>
-                <wp:positionH relativeFrom="column">
-                  <wp:posOffset>1423336</wp:posOffset>
-                </wp:positionH>
-                <wp:positionV relativeFrom="paragraph">
-                  <wp:posOffset>4080896</wp:posOffset>
-                </wp:positionV>
-                <wp:extent cx="2055043" cy="1036948"/>
-                <wp:effectExtent l="0" t="0" r="15240" b="17780"/>
-                <wp:wrapNone/>
-                <wp:docPr id="1919646260" name="Rectangle 1"/>
-                <wp:cNvGraphicFramePr/>
-                <a:graphic xmlns:a="http://schemas.openxmlformats.org/drawingml/2006/main">
-                  <a:graphicData uri="http://schemas.microsoft.com/office/word/2010/wordprocessingShape">
-                    <wps:wsp>
-                      <wps:cNvSpPr/>
-                      <wps:spPr>
-                        <a:xfrm>
-                          <a:off x="0" y="0"/>
-                          <a:ext cx="2055043" cy="1036948"/>
-                        </a:xfrm>
-                        <a:prstGeom prst="rect">
-                          <a:avLst/>
-                        </a:prstGeom>
-                      </wps:spPr>
-                      <wps:style>
-                        <a:lnRef idx="2">
-                          <a:schemeClr val="accent1">
-                            <a:shade val="15000"/>
-                          </a:schemeClr>
-                        </a:lnRef>
-                        <a:fillRef idx="1">
-                          <a:schemeClr val="accent1"/>
-                        </a:fillRef>
-                        <a:effectRef idx="0">
-                          <a:schemeClr val="accent1"/>
-                        </a:effectRef>
-                        <a:fontRef idx="minor">
-                          <a:schemeClr val="lt1"/>
-                        </a:fontRef>
-                      </wps:style>
-                      <wps:txbx>
-                        <w:txbxContent>
-                          <w:p>
-                            <w:pPr>
-                              <w:jc w:val="center"/>
-                            </w:pPr>
-                            <w:r>
-                              <w:t xml:space="preserve">2. </w:t>
-                            </w:r>
-                            <w:r>
-                              <w:t>Database</w:t>
-                            </w:r>
-                            <w:r>
-                              <w:t xml:space="preserve"> visibility provided</w:t>
-                            </w:r>
-                          </w:p>
-                          <w:p>
-                            <w:pPr>
-                              <w:jc w:val="center"/>
-                            </w:pPr>
-                          </w:p>
-                        </w:txbxContent>
-                      </wps:txbx>
-                      <wps:bodyPr rot="0" spcFirstLastPara="0" vertOverflow="overflow" horzOverflow="overflow" vert="horz" wrap="square" lIns="91440" tIns="45720" rIns="91440" bIns="45720" numCol="1" spcCol="0" rtlCol="0" fromWordArt="0" anchor="ctr" anchorCtr="0" forceAA="0" compatLnSpc="1">
-                        <a:prstTxWarp prst="textNoShape">
-                          <a:avLst/>
-                        </a:prstTxWarp>
-                        <a:noAutofit/>
-                      </wps:bodyPr>
-                    </wps:wsp>
-                  </a:graphicData>
-                </a:graphic>
-              </wp:anchor>
-            </w:drawing>
-          </mc:Choice>
-          <mc:Fallback>
-            <w:pict>
-              <v:rect w14:anchorId="224ECC0E" id="Rectangle 1" o:spid="_x0000_s1027" style="position:absolute;margin-left:112.05pt;margin-top:321.35pt;width:161.8pt;height:81.65pt;z-index:251659264;visibility:visible;mso-wrap-style:square;mso-wrap-distance-left:9pt;mso-wrap-distance-top:0;mso-wrap-distance-right:9pt;mso-wrap-distance-bottom:0;mso-position-horizontal:absolute;mso-position-horizontal-relative:text;mso-position-vertical:absolute;mso-position-vertical-relative:text;v-text-anchor:middle" o:gfxdata="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" fillcolor="#4472c4 [3204]" strokecolor="#09101d [484]" strokeweight="1pt">
-                <v:textbox>
-                  <w:txbxContent>
-                    <w:p>
-                      <w:pPr>
-                        <w:jc w:val="center"/>
-                      </w:pPr>
-                      <w:r>
-                        <w:t xml:space="preserve">2. </w:t>
-                      </w:r>
-                      <w:r>
-                        <w:t>Database</w:t>
-                      </w:r>
-                      <w:r>
-                        <w:t xml:space="preserve"> visibility provided</w:t>
-                      </w:r>
-                    </w:p>
-                    <w:p>
-                      <w:pPr>
-                        <w:jc w:val="center"/>
-                      </w:pPr>
-                    </w:p>
-                  </w:txbxContent>
-                </v:textbox>
-              </v:rect>
-            </w:pict>
-          </mc:Fallback>
-        </mc:AlternateContent>
-      </w:r>
-      <w:r>
-        <w:rPr>
-          <w:noProof/>
-        </w:rPr>
-        <mc:AlternateContent>
-          <mc:Choice Requires="wps">
-            <w:drawing>
-              <wp:anchor distT="0" distB="0" distL="114300" distR="114300" simplePos="0" relativeHeight="251669504" behindDoc="0" locked="0" layoutInCell="1" allowOverlap="1" wp14:anchorId="2D19A214" wp14:editId="00C2F56C">
+              <wp:anchor distT="0" distB="0" distL="114300" distR="114300" simplePos="0" relativeHeight="251669504" behindDoc="0" locked="0" layoutInCell="1" allowOverlap="1" wp14:anchorId="2D19A214" wp14:editId="2DAD9A18">
                 <wp:simplePos x="0" y="0"/>
                 <wp:positionH relativeFrom="column">
                   <wp:posOffset>-215893</wp:posOffset>
@@ -506,26 +609,16 @@
                         <w:txbxContent>
                           <w:p>
                             <w:pPr>
-                              <w:pStyle w:val="ListParagraph"/>
-                              <w:numPr>
-                                <w:ilvl w:val="0"/>
-                                <w:numId w:val="1"/>
-                              </w:numPr>
                               <w:jc w:val="center"/>
                             </w:pPr>
                             <w:r>
                               <w:t>User</w:t>
                             </w:r>
                             <w:r>
-                              <w:t xml:space="preserve"> Question:</w:t>
+                              <w:t xml:space="preserve"> </w:t>
                             </w:r>
-                          </w:p>
-                          <w:p>
-                            <w:pPr>
-                              <w:jc w:val="center"/>
-                            </w:pPr>
                             <w:r>
-                              <w:t>“what is john doe’s email?”</w:t>
+                              <w:t>Input</w:t>
                             </w:r>
                           </w:p>
                         </w:txbxContent>
@@ -544,31 +637,21 @@
           </mc:Choice>
           <mc:Fallback>
             <w:pict>
-              <v:rect w14:anchorId="2D19A214" id="_x0000_s1028" style="position:absolute;margin-left:-17pt;margin-top:82.5pt;width:161.8pt;height:81.65pt;z-index:251669504;visibility:visible;mso-wrap-style:square;mso-wrap-distance-left:9pt;mso-wrap-distance-top:0;mso-wrap-distance-right:9pt;mso-wrap-distance-bottom:0;mso-position-horizontal:absolute;mso-position-horizontal-relative:text;mso-position-vertical:absolute;mso-position-vertical-relative:text;v-text-anchor:middle" o:gfxdata="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" fillcolor="#4472c4 [3204]" strokecolor="#09101d [484]" strokeweight="1pt">
+              <v:rect w14:anchorId="2D19A214" id="_x0000_s1029" style="position:absolute;margin-left:-17pt;margin-top:82.5pt;width:161.8pt;height:81.65pt;z-index:251669504;visibility:visible;mso-wrap-style:square;mso-wrap-distance-left:9pt;mso-wrap-distance-top:0;mso-wrap-distance-right:9pt;mso-wrap-distance-bottom:0;mso-position-horizontal:absolute;mso-position-horizontal-relative:text;mso-position-vertical:absolute;mso-position-vertical-relative:text;v-text-anchor:middle" o:gfxdata="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" fillcolor="#4472c4 [3204]" strokecolor="#09101d [484]" strokeweight="1pt">
                 <v:textbox>
                   <w:txbxContent>
                     <w:p>
                       <w:pPr>
-                        <w:pStyle w:val="ListParagraph"/>
-                        <w:numPr>
-                          <w:ilvl w:val="0"/>
-                          <w:numId w:val="1"/>
-                        </w:numPr>
                         <w:jc w:val="center"/>
                       </w:pPr>
                       <w:r>
                         <w:t>User</w:t>
                       </w:r>
                       <w:r>
-                        <w:t xml:space="preserve"> Question:</w:t>
+                        <w:t xml:space="preserve"> </w:t>
                       </w:r>
-                    </w:p>
-                    <w:p>
-                      <w:pPr>
-                        <w:jc w:val="center"/>
-                      </w:pPr>
                       <w:r>
-                        <w:t>“what is john doe’s email?”</w:t>
+                        <w:t>Input</w:t>
                       </w:r>
                     </w:p>
                   </w:txbxContent>
@@ -585,7 +668,7 @@
         <mc:AlternateContent>
           <mc:Choice Requires="wps">
             <w:drawing>
-              <wp:anchor distT="0" distB="0" distL="114300" distR="114300" simplePos="0" relativeHeight="251661312" behindDoc="0" locked="0" layoutInCell="1" allowOverlap="1" wp14:anchorId="74E9D395" wp14:editId="09A0F38E">
+              <wp:anchor distT="0" distB="0" distL="114300" distR="114300" simplePos="0" relativeHeight="251661312" behindDoc="0" locked="0" layoutInCell="1" allowOverlap="1" wp14:anchorId="74E9D395" wp14:editId="739DBEA8">
                 <wp:simplePos x="0" y="0"/>
                 <wp:positionH relativeFrom="column">
                   <wp:posOffset>4450715</wp:posOffset>
@@ -675,7 +758,7 @@
           </mc:Choice>
           <mc:Fallback>
             <w:pict>
-              <v:rect w14:anchorId="74E9D395" id="_x0000_s1029" style="position:absolute;margin-left:350.45pt;margin-top:314.75pt;width:161.8pt;height:81.65pt;z-index:251661312;visibility:visible;mso-wrap-style:square;mso-wrap-distance-left:9pt;mso-wrap-distance-top:0;mso-wrap-distance-right:9pt;mso-wrap-distance-bottom:0;mso-position-horizontal:absolute;mso-position-horizontal-relative:text;mso-position-vertical:absolute;mso-position-vertical-relative:text;v-text-anchor:middle" o:gfxdata="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" fillcolor="#4472c4 [3204]" strokecolor="#09101d [484]" strokeweight="1pt">
+              <v:rect w14:anchorId="74E9D395" id="_x0000_s1030" style="position:absolute;margin-left:350.45pt;margin-top:314.75pt;width:161.8pt;height:81.65pt;z-index:251661312;visibility:visible;mso-wrap-style:square;mso-wrap-distance-left:9pt;mso-wrap-distance-top:0;mso-wrap-distance-right:9pt;mso-wrap-distance-bottom:0;mso-position-horizontal:absolute;mso-position-horizontal-relative:text;mso-position-vertical:absolute;mso-position-vertical-relative:text;v-text-anchor:middle" o:gfxdata="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" fillcolor="#4472c4 [3204]" strokecolor="#09101d [484]" strokeweight="1pt">
                 <v:textbox>
                   <w:txbxContent>
                     <w:p>
@@ -722,7 +805,7 @@
         <mc:AlternateContent>
           <mc:Choice Requires="wps">
             <w:drawing>
-              <wp:anchor distT="0" distB="0" distL="114300" distR="114300" simplePos="0" relativeHeight="251667456" behindDoc="0" locked="0" layoutInCell="1" allowOverlap="1" wp14:anchorId="16556BD0" wp14:editId="27D5B478">
+              <wp:anchor distT="0" distB="0" distL="114300" distR="114300" simplePos="0" relativeHeight="251667456" behindDoc="0" locked="0" layoutInCell="1" allowOverlap="1" wp14:anchorId="16556BD0" wp14:editId="5E176868">
                 <wp:simplePos x="0" y="0"/>
                 <wp:positionH relativeFrom="column">
                   <wp:posOffset>4845219</wp:posOffset>
@@ -769,12 +852,18 @@
                     </wps:wsp>
                   </a:graphicData>
                 </a:graphic>
+                <wp14:sizeRelH relativeFrom="margin">
+                  <wp14:pctWidth>0</wp14:pctWidth>
+                </wp14:sizeRelH>
+                <wp14:sizeRelV relativeFrom="margin">
+                  <wp14:pctHeight>0</wp14:pctHeight>
+                </wp14:sizeRelV>
               </wp:anchor>
             </w:drawing>
           </mc:Choice>
           <mc:Fallback>
             <w:pict>
-              <v:shape w14:anchorId="6A38775E" id="Straight Arrow Connector 5" o:spid="_x0000_s1026" type="#_x0000_t32" style="position:absolute;margin-left:381.5pt;margin-top:130.2pt;width:108.4pt;height:0;z-index:251667456;visibility:visible;mso-wrap-style:square;mso-wrap-distance-left:9pt;mso-wrap-distance-top:0;mso-wrap-distance-right:9pt;mso-wrap-distance-bottom:0;mso-position-horizontal:absolute;mso-position-horizontal-relative:text;mso-position-vertical:absolute;mso-position-vertical-relative:text" o:gfxdata="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" strokecolor="#4472c4 [3204]" strokeweight=".5pt">
+              <v:shape w14:anchorId="27298218" id="Straight Arrow Connector 5" o:spid="_x0000_s1026" type="#_x0000_t32" style="position:absolute;margin-left:381.5pt;margin-top:130.2pt;width:108.4pt;height:0;z-index:251667456;visibility:visible;mso-wrap-style:square;mso-width-percent:0;mso-height-percent:0;mso-wrap-distance-left:9pt;mso-wrap-distance-top:0;mso-wrap-distance-right:9pt;mso-wrap-distance-bottom:0;mso-position-horizontal:absolute;mso-position-horizontal-relative:text;mso-position-vertical:absolute;mso-position-vertical-relative:text;mso-width-percent:0;mso-height-percent:0;mso-width-relative:margin;mso-height-relative:margin" o:gfxdata="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" strokecolor="#4472c4 [3204]" strokeweight=".5pt">
                 <v:stroke endarrow="block" joinstyle="miter"/>
               </v:shape>
             </w:pict>
@@ -840,7 +929,7 @@
           </mc:Choice>
           <mc:Fallback>
             <w:pict>
-              <v:shape w14:anchorId="587BD1B0" id="Straight Arrow Connector 4" o:spid="_x0000_s1026" type="#_x0000_t32" style="position:absolute;margin-left:144.75pt;margin-top:129.9pt;width:108.4pt;height:0;z-index:251666432;visibility:visible;mso-wrap-style:square;mso-wrap-distance-left:9pt;mso-wrap-distance-top:0;mso-wrap-distance-right:9pt;mso-wrap-distance-bottom:0;mso-position-horizontal:absolute;mso-position-horizontal-relative:text;mso-position-vertical:absolute;mso-position-vertical-relative:text" o:gfxdata="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" strokecolor="#4472c4 [3204]" strokeweight=".5pt">
+              <v:shape w14:anchorId="61EB023E" id="Straight Arrow Connector 4" o:spid="_x0000_s1026" type="#_x0000_t32" style="position:absolute;margin-left:144.75pt;margin-top:129.9pt;width:108.4pt;height:0;z-index:251666432;visibility:visible;mso-wrap-style:square;mso-wrap-distance-left:9pt;mso-wrap-distance-top:0;mso-wrap-distance-right:9pt;mso-wrap-distance-bottom:0;mso-position-horizontal:absolute;mso-position-horizontal-relative:text;mso-position-vertical:absolute;mso-position-vertical-relative:text" o:gfxdata="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" strokecolor="#4472c4 [3204]" strokeweight=".5pt">
                 <v:stroke endarrow="block" joinstyle="miter"/>
               </v:shape>
             </w:pict>
@@ -922,7 +1011,7 @@
           </mc:Choice>
           <mc:Fallback>
             <w:pict>
-              <v:rect w14:anchorId="51956BB5" id="_x0000_s1030" style="position:absolute;margin-left:490pt;margin-top:89.85pt;width:161.8pt;height:81.65pt;z-index:251663360;visibility:visible;mso-wrap-style:square;mso-wrap-distance-left:9pt;mso-wrap-distance-top:0;mso-wrap-distance-right:9pt;mso-wrap-distance-bottom:0;mso-position-horizontal:absolute;mso-position-horizontal-relative:text;mso-position-vertical:absolute;mso-position-vertical-relative:text;v-text-anchor:middle" o:gfxdata="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" fillcolor="#4472c4 [3204]" strokecolor="#09101d [484]" strokeweight="1pt">
+              <v:rect w14:anchorId="51956BB5" id="_x0000_s1031" style="position:absolute;margin-left:490pt;margin-top:89.85pt;width:161.8pt;height:81.65pt;z-index:251663360;visibility:visible;mso-wrap-style:square;mso-wrap-distance-left:9pt;mso-wrap-distance-top:0;mso-wrap-distance-right:9pt;mso-wrap-distance-bottom:0;mso-position-horizontal:absolute;mso-position-horizontal-relative:text;mso-position-vertical:absolute;mso-position-vertical-relative:text;v-text-anchor:middle" o:gfxdata="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" fillcolor="#4472c4 [3204]" strokecolor="#09101d [484]" strokeweight="1pt">
                 <v:textbox>
                   <w:txbxContent>
                     <w:p>

</xml_diff>